<commit_message>
Agregar pacientes, falta meter en pcr e ingresos
</commit_message>
<xml_diff>
--- a/TRABAJO_FINAL_DE_CURSO_ABRAHAM_RULLO.docx
+++ b/TRABAJO_FINAL_DE_CURSO_ABRAHAM_RULLO.docx
@@ -49,6 +49,357 @@
         </w:rPr>
         <w:t xml:space="preserve"> Y OPTIMIZACIÓN DE CONTADORES A CAUSA DEL CORONAVIRUS EN HOSPITALES Y CENTROS DE SALUD DE ESPAÑA</w:t>
       </w:r>
+    </w:p>
+    <w:p>
+      <w:pPr>
+        <w:jc w:val="center"/>
+        <w:rPr>
+          <w:sz w:val="44"/>
+          <w:szCs w:val="44"/>
+        </w:rPr>
+      </w:pPr>
+    </w:p>
+    <w:p>
+      <w:pPr>
+        <w:jc w:val="center"/>
+        <w:rPr>
+          <w:sz w:val="44"/>
+          <w:szCs w:val="44"/>
+        </w:rPr>
+      </w:pPr>
+    </w:p>
+    <w:p>
+      <w:pPr>
+        <w:jc w:val="center"/>
+        <w:rPr>
+          <w:sz w:val="44"/>
+          <w:szCs w:val="44"/>
+        </w:rPr>
+      </w:pPr>
+    </w:p>
+    <w:p>
+      <w:pPr>
+        <w:jc w:val="center"/>
+        <w:rPr>
+          <w:sz w:val="44"/>
+          <w:szCs w:val="44"/>
+        </w:rPr>
+      </w:pPr>
+    </w:p>
+    <w:p>
+      <w:pPr>
+        <w:jc w:val="center"/>
+        <w:rPr>
+          <w:sz w:val="44"/>
+          <w:szCs w:val="44"/>
+        </w:rPr>
+      </w:pPr>
+    </w:p>
+    <w:p>
+      <w:pPr>
+        <w:jc w:val="center"/>
+        <w:rPr>
+          <w:sz w:val="44"/>
+          <w:szCs w:val="44"/>
+        </w:rPr>
+      </w:pPr>
+    </w:p>
+    <w:p>
+      <w:pPr>
+        <w:jc w:val="center"/>
+        <w:rPr>
+          <w:sz w:val="44"/>
+          <w:szCs w:val="44"/>
+        </w:rPr>
+      </w:pPr>
+    </w:p>
+    <w:p>
+      <w:pPr>
+        <w:jc w:val="center"/>
+        <w:rPr>
+          <w:sz w:val="44"/>
+          <w:szCs w:val="44"/>
+        </w:rPr>
+      </w:pPr>
+    </w:p>
+    <w:p>
+      <w:pPr>
+        <w:rPr>
+          <w:sz w:val="44"/>
+          <w:szCs w:val="44"/>
+        </w:rPr>
+      </w:pPr>
+      <w:r>
+        <w:rPr>
+          <w:sz w:val="44"/>
+          <w:szCs w:val="44"/>
+        </w:rPr>
+        <w:t>Autor: Abraham Rullo De Las Heras</w:t>
+      </w:r>
+    </w:p>
+    <w:p>
+      <w:pPr>
+        <w:rPr>
+          <w:sz w:val="44"/>
+          <w:szCs w:val="44"/>
+        </w:rPr>
+      </w:pPr>
+      <w:r>
+        <w:rPr>
+          <w:sz w:val="44"/>
+          <w:szCs w:val="44"/>
+        </w:rPr>
+        <w:t>2º Desarrollo de Aplicaciones Web Vespertino</w:t>
+      </w:r>
+    </w:p>
+    <w:p>
+      <w:pPr>
+        <w:rPr>
+          <w:sz w:val="44"/>
+          <w:szCs w:val="44"/>
+        </w:rPr>
+      </w:pPr>
+      <w:r>
+        <w:rPr>
+          <w:sz w:val="44"/>
+          <w:szCs w:val="44"/>
+        </w:rPr>
+        <w:t>IES Azarquiel</w:t>
+      </w:r>
+    </w:p>
+    <w:p>
+      <w:pPr>
+        <w:rPr>
+          <w:sz w:val="44"/>
+          <w:szCs w:val="44"/>
+        </w:rPr>
+      </w:pPr>
+    </w:p>
+    <w:p>
+      <w:pPr>
+        <w:jc w:val="center"/>
+        <w:rPr>
+          <w:sz w:val="72"/>
+          <w:szCs w:val="72"/>
+        </w:rPr>
+      </w:pPr>
+      <w:r>
+        <w:rPr>
+          <w:sz w:val="72"/>
+          <w:szCs w:val="72"/>
+        </w:rPr>
+        <w:lastRenderedPageBreak/>
+        <w:t>INDICE</w:t>
+      </w:r>
+    </w:p>
+    <w:p>
+      <w:pPr>
+        <w:jc w:val="center"/>
+        <w:rPr>
+          <w:sz w:val="72"/>
+          <w:szCs w:val="72"/>
+        </w:rPr>
+      </w:pPr>
+      <w:r>
+        <w:rPr>
+          <w:sz w:val="72"/>
+          <w:szCs w:val="72"/>
+        </w:rPr>
+        <w:fldChar w:fldCharType="begin"/>
+      </w:r>
+      <w:r>
+        <w:rPr>
+          <w:sz w:val="72"/>
+          <w:szCs w:val="72"/>
+        </w:rPr>
+        <w:instrText xml:space="preserve"> INDEX \c "2" \z "3082" </w:instrText>
+      </w:r>
+      <w:r>
+        <w:rPr>
+          <w:sz w:val="72"/>
+          <w:szCs w:val="72"/>
+        </w:rPr>
+        <w:fldChar w:fldCharType="separate"/>
+      </w:r>
+      <w:r>
+        <w:rPr>
+          <w:b/>
+          <w:bCs/>
+          <w:noProof/>
+          <w:sz w:val="72"/>
+          <w:szCs w:val="72"/>
+        </w:rPr>
+        <w:t>No se encuentran entradas de índice.</w:t>
+      </w:r>
+      <w:r>
+        <w:rPr>
+          <w:sz w:val="72"/>
+          <w:szCs w:val="72"/>
+        </w:rPr>
+        <w:fldChar w:fldCharType="end"/>
+      </w:r>
+    </w:p>
+    <w:p>
+      <w:pPr>
+        <w:jc w:val="center"/>
+        <w:rPr>
+          <w:sz w:val="72"/>
+          <w:szCs w:val="72"/>
+        </w:rPr>
+      </w:pPr>
+    </w:p>
+    <w:p>
+      <w:pPr>
+        <w:jc w:val="center"/>
+        <w:rPr>
+          <w:sz w:val="72"/>
+          <w:szCs w:val="72"/>
+        </w:rPr>
+      </w:pPr>
+    </w:p>
+    <w:p>
+      <w:pPr>
+        <w:jc w:val="center"/>
+        <w:rPr>
+          <w:sz w:val="72"/>
+          <w:szCs w:val="72"/>
+        </w:rPr>
+      </w:pPr>
+    </w:p>
+    <w:p>
+      <w:pPr>
+        <w:jc w:val="center"/>
+        <w:rPr>
+          <w:sz w:val="72"/>
+          <w:szCs w:val="72"/>
+        </w:rPr>
+      </w:pPr>
+    </w:p>
+    <w:p>
+      <w:pPr>
+        <w:jc w:val="center"/>
+        <w:rPr>
+          <w:sz w:val="72"/>
+          <w:szCs w:val="72"/>
+        </w:rPr>
+      </w:pPr>
+    </w:p>
+    <w:p>
+      <w:pPr>
+        <w:jc w:val="center"/>
+        <w:rPr>
+          <w:sz w:val="72"/>
+          <w:szCs w:val="72"/>
+        </w:rPr>
+      </w:pPr>
+    </w:p>
+    <w:p>
+      <w:pPr>
+        <w:jc w:val="center"/>
+        <w:rPr>
+          <w:sz w:val="72"/>
+          <w:szCs w:val="72"/>
+        </w:rPr>
+      </w:pPr>
+    </w:p>
+    <w:p>
+      <w:pPr>
+        <w:jc w:val="center"/>
+        <w:rPr>
+          <w:sz w:val="72"/>
+          <w:szCs w:val="72"/>
+        </w:rPr>
+      </w:pPr>
+    </w:p>
+    <w:p>
+      <w:pPr>
+        <w:jc w:val="center"/>
+        <w:rPr>
+          <w:sz w:val="72"/>
+          <w:szCs w:val="72"/>
+        </w:rPr>
+      </w:pPr>
+    </w:p>
+    <w:p>
+      <w:pPr>
+        <w:jc w:val="center"/>
+        <w:rPr>
+          <w:sz w:val="72"/>
+          <w:szCs w:val="72"/>
+        </w:rPr>
+      </w:pPr>
+      <w:r>
+        <w:rPr>
+          <w:sz w:val="72"/>
+          <w:szCs w:val="72"/>
+        </w:rPr>
+        <w:lastRenderedPageBreak/>
+        <w:t>RESUMEN Y OBJETIVOS</w:t>
+      </w:r>
+    </w:p>
+    <w:p>
+      <w:pPr>
+        <w:jc w:val="center"/>
+        <w:rPr>
+          <w:sz w:val="72"/>
+          <w:szCs w:val="72"/>
+        </w:rPr>
+      </w:pPr>
+    </w:p>
+    <w:p>
+      <w:pPr>
+        <w:rPr>
+          <w:sz w:val="32"/>
+          <w:szCs w:val="32"/>
+        </w:rPr>
+      </w:pPr>
+      <w:r>
+        <w:rPr>
+          <w:sz w:val="32"/>
+          <w:szCs w:val="32"/>
+        </w:rPr>
+        <w:t>Tenemos una aplicación la cual esta diseñada para que la tengan todos los hospitales, centros de salud, centros sanitarios, ya sean privados o públicos a nivel nacional, para su respectiva gestión de datos, poder sacar datos por comunidades, provincias e incluso por localidades, en esta aplicación no esta todo implementado, ya que no dispongo de las horas necesarias para funcionalidad completa, en el punto 4 explico toda la aplicación, métodos, funcionalidades, control de excepciones, roles de usuario, etc.…</w:t>
+      </w:r>
+    </w:p>
+    <w:p>
+      <w:pPr>
+        <w:rPr>
+          <w:sz w:val="32"/>
+          <w:szCs w:val="32"/>
+        </w:rPr>
+      </w:pPr>
+    </w:p>
+    <w:p>
+      <w:pPr>
+        <w:rPr>
+          <w:sz w:val="32"/>
+          <w:szCs w:val="32"/>
+        </w:rPr>
+      </w:pPr>
+      <w:r>
+        <w:rPr>
+          <w:sz w:val="32"/>
+          <w:szCs w:val="32"/>
+        </w:rPr>
+        <w:t>El objetivo de este proyecto es la centralización de todos los datos de la pandemia tan fuerte que estamos viviendo, para evitar la perdida, falta o extravío de los números de positivos, ingresos, altas y defunciones. Ya que he visto que tienen un serio problema con este tema, para mi opinión causado por la independencia de sanidad por parte de cada Comunidad o Ciudad Autonoma</w:t>
+      </w:r>
+    </w:p>
+    <w:p>
+      <w:pPr>
+        <w:jc w:val="center"/>
+        <w:rPr>
+          <w:sz w:val="72"/>
+          <w:szCs w:val="72"/>
+        </w:rPr>
+      </w:pPr>
+    </w:p>
+    <w:p>
+      <w:pPr>
+        <w:rPr>
+          <w:sz w:val="32"/>
+          <w:szCs w:val="32"/>
+        </w:rPr>
+      </w:pPr>
     </w:p>
     <w:sectPr>
       <w:pgSz w:w="11906" w:h="16838"/>
@@ -183,6 +534,7 @@
     <w:lsdException w:name="HTML Sample" w:semiHidden="1" w:unhideWhenUsed="1"/>
     <w:lsdException w:name="HTML Typewriter" w:semiHidden="1" w:unhideWhenUsed="1"/>
     <w:lsdException w:name="HTML Variable" w:semiHidden="1" w:unhideWhenUsed="1"/>
+    <w:lsdException w:name="Normal Table" w:semiHidden="1" w:unhideWhenUsed="1"/>
     <w:lsdException w:name="annotation subject" w:semiHidden="1" w:unhideWhenUsed="1"/>
     <w:lsdException w:name="No List" w:semiHidden="1" w:unhideWhenUsed="1"/>
     <w:lsdException w:name="Outline List 1" w:semiHidden="1" w:unhideWhenUsed="1"/>
@@ -229,8 +581,10 @@
     <w:lsdException w:name="Table Subtle 2" w:semiHidden="1" w:unhideWhenUsed="1"/>
     <w:lsdException w:name="Table Web 1" w:semiHidden="1" w:unhideWhenUsed="1"/>
     <w:lsdException w:name="Table Web 2" w:semiHidden="1" w:unhideWhenUsed="1"/>
+    <w:lsdException w:name="Table Web 3" w:semiHidden="1" w:unhideWhenUsed="1"/>
     <w:lsdException w:name="Balloon Text" w:semiHidden="1" w:unhideWhenUsed="1"/>
     <w:lsdException w:name="Table Grid" w:uiPriority="39"/>
+    <w:lsdException w:name="Table Theme" w:semiHidden="1" w:unhideWhenUsed="1"/>
     <w:lsdException w:name="Placeholder Text" w:semiHidden="1"/>
     <w:lsdException w:name="No Spacing" w:uiPriority="1" w:qFormat="1"/>
     <w:lsdException w:name="Light Shading" w:uiPriority="60"/>
@@ -456,6 +810,27 @@
     <w:name w:val="Normal"/>
     <w:qFormat/>
   </w:style>
+  <w:style w:type="paragraph" w:styleId="Ttulo1">
+    <w:name w:val="heading 1"/>
+    <w:basedOn w:val="Normal"/>
+    <w:next w:val="Normal"/>
+    <w:link w:val="Ttulo1Car"/>
+    <w:uiPriority w:val="9"/>
+    <w:qFormat/>
+    <w:rsid w:val="00294F85"/>
+    <w:pPr>
+      <w:keepNext/>
+      <w:keepLines/>
+      <w:spacing w:before="240" w:after="0"/>
+      <w:outlineLvl w:val="0"/>
+    </w:pPr>
+    <w:rPr>
+      <w:rFonts w:asciiTheme="majorHAnsi" w:eastAsiaTheme="majorEastAsia" w:hAnsiTheme="majorHAnsi" w:cstheme="majorBidi"/>
+      <w:color w:val="2F5496" w:themeColor="accent1" w:themeShade="BF"/>
+      <w:sz w:val="32"/>
+      <w:szCs w:val="32"/>
+    </w:rPr>
+  </w:style>
   <w:style w:type="character" w:default="1" w:styleId="Fuentedeprrafopredeter">
     <w:name w:val="Default Paragraph Font"/>
     <w:uiPriority w:val="1"/>
@@ -482,6 +857,84 @@
     <w:uiPriority w:val="99"/>
     <w:semiHidden/>
     <w:unhideWhenUsed/>
+  </w:style>
+  <w:style w:type="character" w:customStyle="1" w:styleId="Ttulo1Car">
+    <w:name w:val="Título 1 Car"/>
+    <w:basedOn w:val="Fuentedeprrafopredeter"/>
+    <w:link w:val="Ttulo1"/>
+    <w:uiPriority w:val="9"/>
+    <w:rsid w:val="00294F85"/>
+    <w:rPr>
+      <w:rFonts w:asciiTheme="majorHAnsi" w:eastAsiaTheme="majorEastAsia" w:hAnsiTheme="majorHAnsi" w:cstheme="majorBidi"/>
+      <w:color w:val="2F5496" w:themeColor="accent1" w:themeShade="BF"/>
+      <w:sz w:val="32"/>
+      <w:szCs w:val="32"/>
+    </w:rPr>
+  </w:style>
+  <w:style w:type="paragraph" w:styleId="TtuloTDC">
+    <w:name w:val="TOC Heading"/>
+    <w:basedOn w:val="Ttulo1"/>
+    <w:next w:val="Normal"/>
+    <w:uiPriority w:val="39"/>
+    <w:unhideWhenUsed/>
+    <w:qFormat/>
+    <w:rsid w:val="00294F85"/>
+    <w:pPr>
+      <w:outlineLvl w:val="9"/>
+    </w:pPr>
+    <w:rPr>
+      <w:lang w:eastAsia="es-ES"/>
+    </w:rPr>
+  </w:style>
+  <w:style w:type="paragraph" w:styleId="TDC2">
+    <w:name w:val="toc 2"/>
+    <w:basedOn w:val="Normal"/>
+    <w:next w:val="Normal"/>
+    <w:autoRedefine/>
+    <w:uiPriority w:val="39"/>
+    <w:unhideWhenUsed/>
+    <w:rsid w:val="00294F85"/>
+    <w:pPr>
+      <w:spacing w:after="100"/>
+      <w:ind w:left="220"/>
+    </w:pPr>
+    <w:rPr>
+      <w:rFonts w:eastAsiaTheme="minorEastAsia" w:cs="Times New Roman"/>
+      <w:lang w:eastAsia="es-ES"/>
+    </w:rPr>
+  </w:style>
+  <w:style w:type="paragraph" w:styleId="TDC1">
+    <w:name w:val="toc 1"/>
+    <w:basedOn w:val="Normal"/>
+    <w:next w:val="Normal"/>
+    <w:autoRedefine/>
+    <w:uiPriority w:val="39"/>
+    <w:unhideWhenUsed/>
+    <w:rsid w:val="00294F85"/>
+    <w:pPr>
+      <w:spacing w:after="100"/>
+    </w:pPr>
+    <w:rPr>
+      <w:rFonts w:eastAsiaTheme="minorEastAsia" w:cs="Times New Roman"/>
+      <w:lang w:eastAsia="es-ES"/>
+    </w:rPr>
+  </w:style>
+  <w:style w:type="paragraph" w:styleId="TDC3">
+    <w:name w:val="toc 3"/>
+    <w:basedOn w:val="Normal"/>
+    <w:next w:val="Normal"/>
+    <w:autoRedefine/>
+    <w:uiPriority w:val="39"/>
+    <w:unhideWhenUsed/>
+    <w:rsid w:val="00294F85"/>
+    <w:pPr>
+      <w:spacing w:after="100"/>
+      <w:ind w:left="440"/>
+    </w:pPr>
+    <w:rPr>
+      <w:rFonts w:eastAsiaTheme="minorEastAsia" w:cs="Times New Roman"/>
+      <w:lang w:eastAsia="es-ES"/>
+    </w:rPr>
   </w:style>
 </w:styles>
 </file>
@@ -745,4 +1198,16 @@
     </a:ext>
   </a:extLst>
 </a:theme>
+</file>
+
+<file path=customXml/item1.xml><?xml version="1.0" encoding="utf-8"?>
+<b:Sources xmlns:b="http://schemas.openxmlformats.org/officeDocument/2006/bibliography" xmlns="http://schemas.openxmlformats.org/officeDocument/2006/bibliography" SelectedStyle="\APASixthEditionOfficeOnline.xsl" StyleName="APA" Version="6"/>
+</file>
+
+<file path=customXml/itemProps1.xml><?xml version="1.0" encoding="utf-8"?>
+<ds:datastoreItem xmlns:ds="http://schemas.openxmlformats.org/officeDocument/2006/customXml" ds:itemID="{8665C194-1A57-40A1-AA2B-5F12DE669F5F}">
+  <ds:schemaRefs>
+    <ds:schemaRef ds:uri="http://schemas.openxmlformats.org/officeDocument/2006/bibliography"/>
+  </ds:schemaRefs>
+</ds:datastoreItem>
 </file>
</xml_diff>

<commit_message>
Agregando a pcr e ingreso, controlando si o no
</commit_message>
<xml_diff>
--- a/TRABAJO_FINAL_DE_CURSO_ABRAHAM_RULLO.docx
+++ b/TRABAJO_FINAL_DE_CURSO_ABRAHAM_RULLO.docx
@@ -199,7 +199,20 @@
           <w:sz w:val="72"/>
           <w:szCs w:val="72"/>
         </w:rPr>
-      </w:pPr>
+        <w:sectPr>
+          <w:pgSz w:w="11906" w:h="16838"/>
+          <w:pgMar w:top="1417" w:right="1701" w:bottom="1417" w:left="1701" w:header="708" w:footer="708" w:gutter="0"/>
+          <w:cols w:space="708"/>
+          <w:docGrid w:linePitch="360"/>
+        </w:sectPr>
+      </w:pPr>
+      <w:r>
+        <w:rPr>
+          <w:sz w:val="72"/>
+          <w:szCs w:val="72"/>
+        </w:rPr>
+        <w:t>s</w:t>
+      </w:r>
       <w:r>
         <w:rPr>
           <w:sz w:val="72"/>
@@ -221,16 +234,31 @@
         </w:rPr>
         <w:fldChar w:fldCharType="separate"/>
       </w:r>
-      <w:r>
-        <w:rPr>
-          <w:b/>
-          <w:bCs/>
+    </w:p>
+    <w:p>
+      <w:pPr>
+        <w:rPr>
           <w:noProof/>
           <w:sz w:val="72"/>
           <w:szCs w:val="72"/>
         </w:rPr>
-        <w:t>No se encuentran entradas de índice.</w:t>
-      </w:r>
+        <w:sectPr>
+          <w:type w:val="continuous"/>
+          <w:pgSz w:w="11906" w:h="16838"/>
+          <w:pgMar w:top="1417" w:right="1701" w:bottom="1417" w:left="1701" w:header="708" w:footer="708" w:gutter="0"/>
+          <w:cols w:num="2" w:space="720"/>
+          <w:docGrid w:linePitch="360"/>
+        </w:sectPr>
+      </w:pPr>
+    </w:p>
+    <w:p>
+      <w:pPr>
+        <w:jc w:val="center"/>
+        <w:rPr>
+          <w:sz w:val="72"/>
+          <w:szCs w:val="72"/>
+        </w:rPr>
+      </w:pPr>
       <w:r>
         <w:rPr>
           <w:sz w:val="72"/>
@@ -319,22 +347,64 @@
           <w:szCs w:val="72"/>
         </w:rPr>
       </w:pPr>
-    </w:p>
-    <w:p>
-      <w:pPr>
-        <w:jc w:val="center"/>
-        <w:rPr>
-          <w:sz w:val="72"/>
-          <w:szCs w:val="72"/>
-        </w:rPr>
-      </w:pPr>
       <w:r>
         <w:rPr>
           <w:sz w:val="72"/>
           <w:szCs w:val="72"/>
         </w:rPr>
         <w:lastRenderedPageBreak/>
-        <w:t>RESUMEN Y OBJETIVOS</w:t>
+        <w:fldChar w:fldCharType="begin"/>
+      </w:r>
+      <w:r>
+        <w:instrText xml:space="preserve"> XE "</w:instrText>
+      </w:r>
+      <w:r>
+        <w:instrText>Resumen y Objetivos</w:instrText>
+      </w:r>
+      <w:r>
+        <w:instrText xml:space="preserve">" </w:instrText>
+      </w:r>
+      <w:r>
+        <w:rPr>
+          <w:sz w:val="72"/>
+          <w:szCs w:val="72"/>
+        </w:rPr>
+        <w:fldChar w:fldCharType="end"/>
+      </w:r>
+      <w:r>
+        <w:rPr>
+          <w:sz w:val="72"/>
+          <w:szCs w:val="72"/>
+        </w:rPr>
+        <w:t>RESUMEN</w:t>
+      </w:r>
+      <w:r>
+        <w:rPr>
+          <w:sz w:val="72"/>
+          <w:szCs w:val="72"/>
+        </w:rPr>
+        <w:t xml:space="preserve"> </w:t>
+      </w:r>
+      <w:r>
+        <w:rPr>
+          <w:sz w:val="72"/>
+          <w:szCs w:val="72"/>
+        </w:rPr>
+        <w:t>Y</w:t>
+      </w:r>
+      <w:r>
+        <w:rPr>
+          <w:sz w:val="72"/>
+          <w:szCs w:val="72"/>
+        </w:rPr>
+        <w:t xml:space="preserve"> </w:t>
+      </w:r>
+      <w:r>
+        <w:rPr>
+          <w:sz w:val="72"/>
+          <w:szCs w:val="72"/>
+        </w:rPr>
+        <w:t>OBJETIVOS</w:t>
       </w:r>
     </w:p>
     <w:p>
@@ -358,50 +428,107 @@
           <w:sz w:val="32"/>
           <w:szCs w:val="32"/>
         </w:rPr>
-        <w:t>Tenemos una aplicación la cual esta diseñada para que la tengan todos los hospitales, centros de salud, centros sanitarios, ya sean privados o públicos a nivel nacional, para su respectiva gestión de datos, poder sacar datos por comunidades, provincias e incluso por localidades, en esta aplicación no esta todo implementado, ya que no dispongo de las horas necesarias para funcionalidad completa, en el punto 4 explico toda la aplicación, métodos, funcionalidades, control de excepciones, roles de usuario, etc.…</w:t>
-      </w:r>
-    </w:p>
-    <w:p>
-      <w:pPr>
+        <w:t xml:space="preserve">Tenemos una aplicación la cual </w:t>
+      </w:r>
+      <w:r>
         <w:rPr>
           <w:sz w:val="32"/>
           <w:szCs w:val="32"/>
         </w:rPr>
-      </w:pPr>
-    </w:p>
-    <w:p>
-      <w:pPr>
+        <w:t>está</w:t>
+      </w:r>
+      <w:r>
         <w:rPr>
           <w:sz w:val="32"/>
           <w:szCs w:val="32"/>
         </w:rPr>
-      </w:pPr>
+        <w:t xml:space="preserve"> diseñada para que la tengan todos los hospitales, centros de salud, centros sanitarios, ya sean privados o públicos a nivel nacional, para su respectiva gestión de datos, poder sacar datos por comunidades, provincias e incluso por localidades, en esta aplicación no </w:t>
+      </w:r>
       <w:r>
         <w:rPr>
           <w:sz w:val="32"/>
           <w:szCs w:val="32"/>
         </w:rPr>
-        <w:t>El objetivo de este proyecto es la centralización de todos los datos de la pandemia tan fuerte que estamos viviendo, para evitar la perdida, falta o extravío de los números de positivos, ingresos, altas y defunciones. Ya que he visto que tienen un serio problema con este tema, para mi opinión causado por la independencia de sanidad por parte de cada Comunidad o Ciudad Autonoma</w:t>
-      </w:r>
-    </w:p>
-    <w:p>
-      <w:pPr>
-        <w:jc w:val="center"/>
-        <w:rPr>
-          <w:sz w:val="72"/>
-          <w:szCs w:val="72"/>
-        </w:rPr>
-      </w:pPr>
-    </w:p>
-    <w:p>
-      <w:pPr>
+        <w:t>está</w:t>
+      </w:r>
+      <w:r>
         <w:rPr>
           <w:sz w:val="32"/>
           <w:szCs w:val="32"/>
         </w:rPr>
+        <w:t xml:space="preserve"> todo implementado, ya que no dispongo de las horas necesarias para funcionalidad completa, en el punto 4 explico toda la aplicación, métodos, funcionalidades, control de excepciones, roles de usuario, etc.…</w:t>
+      </w:r>
+    </w:p>
+    <w:p>
+      <w:pPr>
+        <w:rPr>
+          <w:sz w:val="32"/>
+          <w:szCs w:val="32"/>
+        </w:rPr>
+      </w:pPr>
+    </w:p>
+    <w:p>
+      <w:pPr>
+        <w:rPr>
+          <w:sz w:val="32"/>
+          <w:szCs w:val="32"/>
+        </w:rPr>
+      </w:pPr>
+      <w:r>
+        <w:rPr>
+          <w:sz w:val="32"/>
+          <w:szCs w:val="32"/>
+        </w:rPr>
+        <w:t xml:space="preserve">El objetivo de este proyecto es la centralización de todos los datos de la pandemia tan fuerte que estamos viviendo, para evitar la perdida, falta o extravío de los números de positivos, ingresos, altas y defunciones. Ya que he visto que tienen un serio problema con este tema, para mi opinión causado por la independencia de sanidad por parte de cada Comunidad o Ciudad </w:t>
+      </w:r>
+      <w:r>
+        <w:rPr>
+          <w:sz w:val="32"/>
+          <w:szCs w:val="32"/>
+        </w:rPr>
+        <w:t>Aut</w:t>
+      </w:r>
+      <w:r>
+        <w:rPr>
+          <w:sz w:val="32"/>
+          <w:szCs w:val="32"/>
+        </w:rPr>
+        <w:t>ó</w:t>
+      </w:r>
+      <w:r>
+        <w:rPr>
+          <w:sz w:val="32"/>
+          <w:szCs w:val="32"/>
+        </w:rPr>
+        <w:t>noma</w:t>
+      </w:r>
+      <w:r>
+        <w:rPr>
+          <w:sz w:val="32"/>
+          <w:szCs w:val="32"/>
+        </w:rPr>
+        <w:t>.</w:t>
+      </w:r>
+    </w:p>
+    <w:p>
+      <w:pPr>
+        <w:jc w:val="center"/>
+        <w:rPr>
+          <w:sz w:val="72"/>
+          <w:szCs w:val="72"/>
+        </w:rPr>
+      </w:pPr>
+    </w:p>
+    <w:p>
+      <w:pPr>
+        <w:rPr>
+          <w:sz w:val="32"/>
+          <w:szCs w:val="32"/>
+        </w:rPr>
       </w:pPr>
     </w:p>
     <w:sectPr>
+      <w:type w:val="continuous"/>
       <w:pgSz w:w="11906" w:h="16838"/>
       <w:pgMar w:top="1417" w:right="1701" w:bottom="1417" w:left="1701" w:header="708" w:footer="708" w:gutter="0"/>
       <w:cols w:space="708"/>
@@ -936,6 +1063,20 @@
       <w:lang w:eastAsia="es-ES"/>
     </w:rPr>
   </w:style>
+  <w:style w:type="paragraph" w:styleId="ndice1">
+    <w:name w:val="index 1"/>
+    <w:basedOn w:val="Normal"/>
+    <w:next w:val="Normal"/>
+    <w:autoRedefine/>
+    <w:uiPriority w:val="99"/>
+    <w:semiHidden/>
+    <w:unhideWhenUsed/>
+    <w:rsid w:val="0059716D"/>
+    <w:pPr>
+      <w:spacing w:after="0" w:line="240" w:lineRule="auto"/>
+      <w:ind w:left="220" w:hanging="220"/>
+    </w:pPr>
+  </w:style>
 </w:styles>
 </file>
 
@@ -1205,7 +1346,7 @@
 </file>
 
 <file path=customXml/itemProps1.xml><?xml version="1.0" encoding="utf-8"?>
-<ds:datastoreItem xmlns:ds="http://schemas.openxmlformats.org/officeDocument/2006/customXml" ds:itemID="{8665C194-1A57-40A1-AA2B-5F12DE669F5F}">
+<ds:datastoreItem xmlns:ds="http://schemas.openxmlformats.org/officeDocument/2006/customXml" ds:itemID="{1891A0D3-D444-4528-A76C-F00789938222}">
   <ds:schemaRefs>
     <ds:schemaRef ds:uri="http://schemas.openxmlformats.org/officeDocument/2006/bibliography"/>
   </ds:schemaRefs>

</xml_diff>